<commit_message>
Se añade un nuevo campo para introducir la fecha de próxima revisión
</commit_message>
<xml_diff>
--- a/modelo_acta.docx
+++ b/modelo_acta.docx
@@ -6,6 +6,9 @@
     <w:p>
       <w:pPr>
         <w:pStyle w:val="Encabezado"/>
+        <w:tabs>
+          <w:tab w:val="right" w:pos="9781"/>
+        </w:tabs>
         <w:rPr>
           <w:sz w:val="16"/>
           <w:szCs w:val="16"/>
@@ -47,7 +50,29 @@
           <w:sz w:val="16"/>
           <w:szCs w:val="16"/>
         </w:rPr>
-        <w:t xml:space="preserve">             </w:t>
+        <w:tab/>
+      </w:r>
+      <w:r>
+        <w:rPr>
+          <w:b/>
+          <w:sz w:val="16"/>
+          <w:szCs w:val="16"/>
+        </w:rPr>
+        <w:t>Próxima Revisión:</w:t>
+      </w:r>
+      <w:r>
+        <w:rPr>
+          <w:sz w:val="16"/>
+          <w:szCs w:val="16"/>
+        </w:rPr>
+        <w:t xml:space="preserve"> ${prox_revision}</w:t>
+      </w:r>
+      <w:r>
+        <w:rPr>
+          <w:sz w:val="16"/>
+          <w:szCs w:val="16"/>
+        </w:rPr>
+        <w:t xml:space="preserve">          </w:t>
       </w:r>
     </w:p>
     <w:p>
@@ -131,6 +156,14 @@
           <w:szCs w:val="16"/>
         </w:rPr>
         <w:t>EMPLAZAMIENTO:</w:t>
+      </w:r>
+      <w:r>
+        <w:rPr>
+          <w:b/>
+          <w:sz w:val="16"/>
+          <w:szCs w:val="16"/>
+        </w:rPr>
+        <w:t xml:space="preserve"> </w:t>
       </w:r>
       <w:r>
         <w:rPr>
@@ -6938,7 +6971,6 @@
           <w:tab w:val="center" w:pos="1418"/>
           <w:tab w:val="center" w:pos="6804"/>
         </w:tabs>
-        <w:ind w:firstLine="709"/>
         <w:rPr>
           <w:lang w:val="es-ES_tradnl"/>
         </w:rPr>
@@ -6955,9 +6987,9 @@
               <wp:posOffset>3095625</wp:posOffset>
             </wp:positionH>
             <wp:positionV relativeFrom="paragraph">
-              <wp:posOffset>109220</wp:posOffset>
+              <wp:posOffset>223520</wp:posOffset>
             </wp:positionV>
-            <wp:extent cx="2284857" cy="1273175"/>
+            <wp:extent cx="2284730" cy="1273175"/>
             <wp:effectExtent l="0" t="0" r="1270" b="3175"/>
             <wp:wrapNone/>
             <wp:docPr id="4" name="Imagen 4"/>
@@ -6986,7 +7018,7 @@
                   <pic:spPr>
                     <a:xfrm>
                       <a:off x="0" y="0"/>
-                      <a:ext cx="2284857" cy="1273175"/>
+                      <a:ext cx="2284730" cy="1273175"/>
                     </a:xfrm>
                     <a:prstGeom prst="rect">
                       <a:avLst/>
@@ -7013,12 +7045,12 @@
           <wp:anchor distT="0" distB="0" distL="114300" distR="114300" simplePos="0" relativeHeight="251662336" behindDoc="1" locked="0" layoutInCell="1" allowOverlap="1">
             <wp:simplePos x="0" y="0"/>
             <wp:positionH relativeFrom="margin">
-              <wp:align>left</wp:align>
+              <wp:posOffset>0</wp:posOffset>
             </wp:positionH>
             <wp:positionV relativeFrom="paragraph">
-              <wp:posOffset>86995</wp:posOffset>
+              <wp:posOffset>229870</wp:posOffset>
             </wp:positionV>
-            <wp:extent cx="2189480" cy="1220082"/>
+            <wp:extent cx="2189480" cy="1219835"/>
             <wp:effectExtent l="0" t="0" r="1270" b="0"/>
             <wp:wrapNone/>
             <wp:docPr id="1" name="Imagen 1"/>
@@ -7047,7 +7079,7 @@
                   <pic:spPr>
                     <a:xfrm>
                       <a:off x="0" y="0"/>
-                      <a:ext cx="2189480" cy="1220082"/>
+                      <a:ext cx="2189480" cy="1219835"/>
                     </a:xfrm>
                     <a:prstGeom prst="rect">
                       <a:avLst/>
@@ -7064,6 +7096,182 @@
             </wp14:sizeRelV>
           </wp:anchor>
         </w:drawing>
+      </w:r>
+      <w:r>
+        <w:rPr>
+          <w:noProof/>
+          <w:lang w:val="es-ES_tradnl"/>
+        </w:rPr>
+        <mc:AlternateContent>
+          <mc:Choice Requires="wps">
+            <w:drawing>
+              <wp:anchor distT="45720" distB="45720" distL="114300" distR="114300" simplePos="0" relativeHeight="251667456" behindDoc="0" locked="0" layoutInCell="1" allowOverlap="1" wp14:anchorId="7D30D817" wp14:editId="55DEE7EF">
+                <wp:simplePos x="0" y="0"/>
+                <wp:positionH relativeFrom="column">
+                  <wp:posOffset>3974465</wp:posOffset>
+                </wp:positionH>
+                <wp:positionV relativeFrom="paragraph">
+                  <wp:posOffset>191135</wp:posOffset>
+                </wp:positionV>
+                <wp:extent cx="742950" cy="295275"/>
+                <wp:effectExtent l="0" t="0" r="0" b="0"/>
+                <wp:wrapNone/>
+                <wp:docPr id="5" name="Cuadro de texto 2"/>
+                <wp:cNvGraphicFramePr>
+                  <a:graphicFrameLocks xmlns:a="http://schemas.openxmlformats.org/drawingml/2006/main"/>
+                </wp:cNvGraphicFramePr>
+                <a:graphic xmlns:a="http://schemas.openxmlformats.org/drawingml/2006/main">
+                  <a:graphicData uri="http://schemas.microsoft.com/office/word/2010/wordprocessingShape">
+                    <wps:wsp>
+                      <wps:cNvSpPr txBox="1">
+                        <a:spLocks noChangeArrowheads="1"/>
+                      </wps:cNvSpPr>
+                      <wps:spPr bwMode="auto">
+                        <a:xfrm>
+                          <a:off x="0" y="0"/>
+                          <a:ext cx="742950" cy="295275"/>
+                        </a:xfrm>
+                        <a:prstGeom prst="rect">
+                          <a:avLst/>
+                        </a:prstGeom>
+                        <a:noFill/>
+                        <a:ln w="9525">
+                          <a:noFill/>
+                          <a:miter lim="800000"/>
+                          <a:headEnd/>
+                          <a:tailEnd/>
+                        </a:ln>
+                      </wps:spPr>
+                      <wps:txbx>
+                        <w:txbxContent>
+                          <w:p>
+                            <w:r>
+                              <w:t>Técnico</w:t>
+                            </w:r>
+                          </w:p>
+                        </w:txbxContent>
+                      </wps:txbx>
+                      <wps:bodyPr rot="0" vert="horz" wrap="square" lIns="91440" tIns="45720" rIns="91440" bIns="45720" anchor="t" anchorCtr="0">
+                        <a:noAutofit/>
+                      </wps:bodyPr>
+                    </wps:wsp>
+                  </a:graphicData>
+                </a:graphic>
+                <wp14:sizeRelH relativeFrom="margin">
+                  <wp14:pctWidth>0</wp14:pctWidth>
+                </wp14:sizeRelH>
+                <wp14:sizeRelV relativeFrom="margin">
+                  <wp14:pctHeight>0</wp14:pctHeight>
+                </wp14:sizeRelV>
+              </wp:anchor>
+            </w:drawing>
+          </mc:Choice>
+          <mc:Fallback>
+            <w:pict>
+              <v:shapetype w14:anchorId="7D30D817" id="_x0000_t202" coordsize="21600,21600" o:spt="202" path="m,l,21600r21600,l21600,xe">
+                <v:stroke joinstyle="miter"/>
+                <v:path gradientshapeok="t" o:connecttype="rect"/>
+              </v:shapetype>
+              <v:shape id="Cuadro de texto 2" o:spid="_x0000_s1026" type="#_x0000_t202" style="position:absolute;left:0;text-align:left;margin-left:312.95pt;margin-top:15.05pt;width:58.5pt;height:23.25pt;z-index:251667456;visibility:visible;mso-wrap-style:square;mso-width-percent:0;mso-height-percent:0;mso-wrap-distance-left:9pt;mso-wrap-distance-top:3.6pt;mso-wrap-distance-right:9pt;mso-wrap-distance-bottom:3.6pt;mso-position-horizontal:absolute;mso-position-horizontal-relative:text;mso-position-vertical:absolute;mso-position-vertical-relative:text;mso-width-percent:0;mso-height-percent:0;mso-width-relative:margin;mso-height-relative:margin;v-text-anchor:top" o:gfxdata="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" filled="f" stroked="f">
+                <v:textbox>
+                  <w:txbxContent>
+                    <w:p>
+                      <w:r>
+                        <w:t>Técnico</w:t>
+                      </w:r>
+                    </w:p>
+                  </w:txbxContent>
+                </v:textbox>
+              </v:shape>
+            </w:pict>
+          </mc:Fallback>
+        </mc:AlternateContent>
+      </w:r>
+      <w:r>
+        <w:rPr>
+          <w:noProof/>
+          <w:lang w:val="es-ES_tradnl"/>
+        </w:rPr>
+        <mc:AlternateContent>
+          <mc:Choice Requires="wps">
+            <w:drawing>
+              <wp:anchor distT="45720" distB="45720" distL="114300" distR="114300" simplePos="0" relativeHeight="251665408" behindDoc="0" locked="0" layoutInCell="1" allowOverlap="1">
+                <wp:simplePos x="0" y="0"/>
+                <wp:positionH relativeFrom="column">
+                  <wp:posOffset>354965</wp:posOffset>
+                </wp:positionH>
+                <wp:positionV relativeFrom="paragraph">
+                  <wp:posOffset>190500</wp:posOffset>
+                </wp:positionV>
+                <wp:extent cx="1428750" cy="295275"/>
+                <wp:effectExtent l="0" t="0" r="0" b="0"/>
+                <wp:wrapNone/>
+                <wp:docPr id="217" name="Cuadro de texto 2"/>
+                <wp:cNvGraphicFramePr>
+                  <a:graphicFrameLocks xmlns:a="http://schemas.openxmlformats.org/drawingml/2006/main"/>
+                </wp:cNvGraphicFramePr>
+                <a:graphic xmlns:a="http://schemas.openxmlformats.org/drawingml/2006/main">
+                  <a:graphicData uri="http://schemas.microsoft.com/office/word/2010/wordprocessingShape">
+                    <wps:wsp>
+                      <wps:cNvSpPr txBox="1">
+                        <a:spLocks noChangeArrowheads="1"/>
+                      </wps:cNvSpPr>
+                      <wps:spPr bwMode="auto">
+                        <a:xfrm>
+                          <a:off x="0" y="0"/>
+                          <a:ext cx="1428750" cy="295275"/>
+                        </a:xfrm>
+                        <a:prstGeom prst="rect">
+                          <a:avLst/>
+                        </a:prstGeom>
+                        <a:noFill/>
+                        <a:ln w="9525">
+                          <a:noFill/>
+                          <a:miter lim="800000"/>
+                          <a:headEnd/>
+                          <a:tailEnd/>
+                        </a:ln>
+                      </wps:spPr>
+                      <wps:txbx>
+                        <w:txbxContent>
+                          <w:p>
+                            <w:r>
+                              <w:t>Conforme Cliente</w:t>
+                            </w:r>
+                          </w:p>
+                        </w:txbxContent>
+                      </wps:txbx>
+                      <wps:bodyPr rot="0" vert="horz" wrap="square" lIns="91440" tIns="45720" rIns="91440" bIns="45720" anchor="t" anchorCtr="0">
+                        <a:noAutofit/>
+                      </wps:bodyPr>
+                    </wps:wsp>
+                  </a:graphicData>
+                </a:graphic>
+                <wp14:sizeRelH relativeFrom="margin">
+                  <wp14:pctWidth>0</wp14:pctWidth>
+                </wp14:sizeRelH>
+                <wp14:sizeRelV relativeFrom="margin">
+                  <wp14:pctHeight>0</wp14:pctHeight>
+                </wp14:sizeRelV>
+              </wp:anchor>
+            </w:drawing>
+          </mc:Choice>
+          <mc:Fallback>
+            <w:pict>
+              <v:shape id="_x0000_s1027" type="#_x0000_t202" style="position:absolute;left:0;text-align:left;margin-left:27.95pt;margin-top:15pt;width:112.5pt;height:23.25pt;z-index:251665408;visibility:visible;mso-wrap-style:square;mso-width-percent:0;mso-height-percent:0;mso-wrap-distance-left:9pt;mso-wrap-distance-top:3.6pt;mso-wrap-distance-right:9pt;mso-wrap-distance-bottom:3.6pt;mso-position-horizontal:absolute;mso-position-horizontal-relative:text;mso-position-vertical:absolute;mso-position-vertical-relative:text;mso-width-percent:0;mso-height-percent:0;mso-width-relative:margin;mso-height-relative:margin;v-text-anchor:top" o:gfxdata="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" filled="f" stroked="f">
+                <v:textbox>
+                  <w:txbxContent>
+                    <w:p>
+                      <w:r>
+                        <w:t>Conforme Cliente</w:t>
+                      </w:r>
+                    </w:p>
+                  </w:txbxContent>
+                </v:textbox>
+              </v:shape>
+            </w:pict>
+          </mc:Fallback>
+        </mc:AlternateContent>
       </w:r>
       <w:r>
         <w:rPr>
@@ -7126,19 +7334,6 @@
           </wp:anchor>
         </w:drawing>
       </w:r>
-      <w:r>
-        <w:rPr>
-          <w:lang w:val="es-ES_tradnl"/>
-        </w:rPr>
-        <w:t>Conforme Cliente</w:t>
-      </w:r>
-      <w:r>
-        <w:rPr>
-          <w:lang w:val="es-ES_tradnl"/>
-        </w:rPr>
-        <w:tab/>
-        <w:t>Técnico</w:t>
-      </w:r>
     </w:p>
     <w:p>
       <w:pPr>
@@ -7199,26 +7394,214 @@
           <w:lang w:val="es-ES_tradnl"/>
         </w:rPr>
       </w:pPr>
-      <w:bookmarkStart w:id="0" w:name="_GoBack"/>
-      <w:bookmarkEnd w:id="0"/>
       <w:r>
         <w:rPr>
+          <w:noProof/>
           <w:lang w:val="es-ES_tradnl"/>
         </w:rPr>
-        <w:tab/>
+        <mc:AlternateContent>
+          <mc:Choice Requires="wps">
+            <w:drawing>
+              <wp:anchor distT="45720" distB="45720" distL="114300" distR="114300" simplePos="0" relativeHeight="251670528" behindDoc="0" locked="0" layoutInCell="1" allowOverlap="1" wp14:anchorId="4FF45C6F" wp14:editId="6C8AF13A">
+                <wp:simplePos x="0" y="0"/>
+                <wp:positionH relativeFrom="column">
+                  <wp:posOffset>3850005</wp:posOffset>
+                </wp:positionH>
+                <wp:positionV relativeFrom="paragraph">
+                  <wp:posOffset>168275</wp:posOffset>
+                </wp:positionV>
+                <wp:extent cx="962025" cy="295275"/>
+                <wp:effectExtent l="0" t="0" r="0" b="0"/>
+                <wp:wrapNone/>
+                <wp:docPr id="8" name="Cuadro de texto 2"/>
+                <wp:cNvGraphicFramePr>
+                  <a:graphicFrameLocks xmlns:a="http://schemas.openxmlformats.org/drawingml/2006/main"/>
+                </wp:cNvGraphicFramePr>
+                <a:graphic xmlns:a="http://schemas.openxmlformats.org/drawingml/2006/main">
+                  <a:graphicData uri="http://schemas.microsoft.com/office/word/2010/wordprocessingShape">
+                    <wps:wsp>
+                      <wps:cNvSpPr txBox="1">
+                        <a:spLocks noChangeArrowheads="1"/>
+                      </wps:cNvSpPr>
+                      <wps:spPr bwMode="auto">
+                        <a:xfrm>
+                          <a:off x="0" y="0"/>
+                          <a:ext cx="962025" cy="295275"/>
+                        </a:xfrm>
+                        <a:prstGeom prst="rect">
+                          <a:avLst/>
+                        </a:prstGeom>
+                        <a:noFill/>
+                        <a:ln w="9525">
+                          <a:noFill/>
+                          <a:miter lim="800000"/>
+                          <a:headEnd/>
+                          <a:tailEnd/>
+                        </a:ln>
+                      </wps:spPr>
+                      <wps:txbx>
+                        <w:txbxContent>
+                          <w:p>
+                            <w:pPr>
+                              <w:jc w:val="center"/>
+                            </w:pPr>
+                            <w:r>
+                              <w:t>${tecnico}</w:t>
+                            </w:r>
+                          </w:p>
+                        </w:txbxContent>
+                      </wps:txbx>
+                      <wps:bodyPr rot="0" vert="horz" wrap="square" lIns="91440" tIns="45720" rIns="91440" bIns="45720" anchor="t" anchorCtr="0">
+                        <a:noAutofit/>
+                      </wps:bodyPr>
+                    </wps:wsp>
+                  </a:graphicData>
+                </a:graphic>
+                <wp14:sizeRelH relativeFrom="margin">
+                  <wp14:pctWidth>0</wp14:pctWidth>
+                </wp14:sizeRelH>
+                <wp14:sizeRelV relativeFrom="margin">
+                  <wp14:pctHeight>0</wp14:pctHeight>
+                </wp14:sizeRelV>
+              </wp:anchor>
+            </w:drawing>
+          </mc:Choice>
+          <mc:Fallback>
+            <w:pict>
+              <v:shapetype w14:anchorId="4FF45C6F" id="_x0000_t202" coordsize="21600,21600" o:spt="202" path="m,l,21600r21600,l21600,xe">
+                <v:stroke joinstyle="miter"/>
+                <v:path gradientshapeok="t" o:connecttype="rect"/>
+              </v:shapetype>
+              <v:shape id="_x0000_s1028" type="#_x0000_t202" style="position:absolute;left:0;text-align:left;margin-left:303.15pt;margin-top:13.25pt;width:75.75pt;height:23.25pt;z-index:251670528;visibility:visible;mso-wrap-style:square;mso-width-percent:0;mso-height-percent:0;mso-wrap-distance-left:9pt;mso-wrap-distance-top:3.6pt;mso-wrap-distance-right:9pt;mso-wrap-distance-bottom:3.6pt;mso-position-horizontal:absolute;mso-position-horizontal-relative:text;mso-position-vertical:absolute;mso-position-vertical-relative:text;mso-width-percent:0;mso-height-percent:0;mso-width-relative:margin;mso-height-relative:margin;v-text-anchor:top" o:gfxdata="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" filled="f" stroked="f">
+                <v:textbox>
+                  <w:txbxContent>
+                    <w:p>
+                      <w:pPr>
+                        <w:jc w:val="center"/>
+                      </w:pPr>
+                      <w:r>
+                        <w:t>${tecnico}</w:t>
+                      </w:r>
+                    </w:p>
+                  </w:txbxContent>
+                </v:textbox>
+              </v:shape>
+            </w:pict>
+          </mc:Fallback>
+        </mc:AlternateContent>
       </w:r>
       <w:r>
         <w:rPr>
+          <w:noProof/>
           <w:lang w:val="es-ES_tradnl"/>
         </w:rPr>
-        <w:t>${fecha}</w:t>
-      </w:r>
-      <w:r>
-        <w:rPr>
-          <w:lang w:val="es-ES_tradnl"/>
-        </w:rPr>
-        <w:tab/>
-        <w:t>${tecnico}</w:t>
+        <mc:AlternateContent>
+          <mc:Choice Requires="wps">
+            <w:drawing>
+              <wp:anchor distT="45720" distB="45720" distL="114300" distR="114300" simplePos="0" relativeHeight="251669504" behindDoc="0" locked="0" layoutInCell="1" allowOverlap="1" wp14:anchorId="5C1B0FD6" wp14:editId="153B7211">
+                <wp:simplePos x="0" y="0"/>
+                <wp:positionH relativeFrom="margin">
+                  <wp:posOffset>0</wp:posOffset>
+                </wp:positionH>
+                <wp:positionV relativeFrom="paragraph">
+                  <wp:posOffset>187325</wp:posOffset>
+                </wp:positionV>
+                <wp:extent cx="2343150" cy="485775"/>
+                <wp:effectExtent l="0" t="0" r="0" b="0"/>
+                <wp:wrapNone/>
+                <wp:docPr id="7" name="Cuadro de texto 2"/>
+                <wp:cNvGraphicFramePr>
+                  <a:graphicFrameLocks xmlns:a="http://schemas.openxmlformats.org/drawingml/2006/main"/>
+                </wp:cNvGraphicFramePr>
+                <a:graphic xmlns:a="http://schemas.openxmlformats.org/drawingml/2006/main">
+                  <a:graphicData uri="http://schemas.microsoft.com/office/word/2010/wordprocessingShape">
+                    <wps:wsp>
+                      <wps:cNvSpPr txBox="1">
+                        <a:spLocks noChangeArrowheads="1"/>
+                      </wps:cNvSpPr>
+                      <wps:spPr bwMode="auto">
+                        <a:xfrm>
+                          <a:off x="0" y="0"/>
+                          <a:ext cx="2343150" cy="485775"/>
+                        </a:xfrm>
+                        <a:prstGeom prst="rect">
+                          <a:avLst/>
+                        </a:prstGeom>
+                        <a:noFill/>
+                        <a:ln w="9525">
+                          <a:noFill/>
+                          <a:miter lim="800000"/>
+                          <a:headEnd/>
+                          <a:tailEnd/>
+                        </a:ln>
+                      </wps:spPr>
+                      <wps:txbx>
+                        <w:txbxContent>
+                          <w:p>
+                            <w:pPr>
+                              <w:spacing w:after="0"/>
+                              <w:jc w:val="center"/>
+                            </w:pPr>
+                            <w:r>
+                              <w:t>${fecha}</w:t>
+                            </w:r>
+                          </w:p>
+                          <w:p>
+                            <w:pPr>
+                              <w:spacing w:after="0"/>
+                              <w:jc w:val="center"/>
+                            </w:pPr>
+                            <w:r>
+                              <w:t>${nombre_firma}</w:t>
+                            </w:r>
+                          </w:p>
+                        </w:txbxContent>
+                      </wps:txbx>
+                      <wps:bodyPr rot="0" vert="horz" wrap="square" lIns="91440" tIns="45720" rIns="91440" bIns="45720" anchor="t" anchorCtr="0">
+                        <a:noAutofit/>
+                      </wps:bodyPr>
+                    </wps:wsp>
+                  </a:graphicData>
+                </a:graphic>
+                <wp14:sizeRelH relativeFrom="margin">
+                  <wp14:pctWidth>0</wp14:pctWidth>
+                </wp14:sizeRelH>
+                <wp14:sizeRelV relativeFrom="margin">
+                  <wp14:pctHeight>0</wp14:pctHeight>
+                </wp14:sizeRelV>
+              </wp:anchor>
+            </w:drawing>
+          </mc:Choice>
+          <mc:Fallback>
+            <w:pict>
+              <v:shape w14:anchorId="5C1B0FD6" id="_x0000_s1029" type="#_x0000_t202" style="position:absolute;left:0;text-align:left;margin-left:0;margin-top:14.75pt;width:184.5pt;height:38.25pt;z-index:251669504;visibility:visible;mso-wrap-style:square;mso-width-percent:0;mso-height-percent:0;mso-wrap-distance-left:9pt;mso-wrap-distance-top:3.6pt;mso-wrap-distance-right:9pt;mso-wrap-distance-bottom:3.6pt;mso-position-horizontal:absolute;mso-position-horizontal-relative:margin;mso-position-vertical:absolute;mso-position-vertical-relative:text;mso-width-percent:0;mso-height-percent:0;mso-width-relative:margin;mso-height-relative:margin;v-text-anchor:top" o:gfxdata="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" filled="f" stroked="f">
+                <v:textbox>
+                  <w:txbxContent>
+                    <w:p>
+                      <w:pPr>
+                        <w:spacing w:after="0"/>
+                        <w:jc w:val="center"/>
+                      </w:pPr>
+                      <w:r>
+                        <w:t>${fecha}</w:t>
+                      </w:r>
+                    </w:p>
+                    <w:p>
+                      <w:pPr>
+                        <w:spacing w:after="0"/>
+                        <w:jc w:val="center"/>
+                      </w:pPr>
+                      <w:r>
+                        <w:t>${nombre_firma}</w:t>
+                      </w:r>
+                    </w:p>
+                  </w:txbxContent>
+                </v:textbox>
+                <w10:wrap anchorx="margin"/>
+              </v:shape>
+            </w:pict>
+          </mc:Fallback>
+        </mc:AlternateContent>
       </w:r>
     </w:p>
     <w:p>
@@ -7320,11 +7703,7 @@
           </mc:Choice>
           <mc:Fallback>
             <w:pict>
-              <v:shapetype w14:anchorId="07408863" id="_x0000_t202" coordsize="21600,21600" o:spt="202" path="m,l,21600r21600,l21600,xe">
-                <v:stroke joinstyle="miter"/>
-                <v:path gradientshapeok="t" o:connecttype="rect"/>
-              </v:shapetype>
-              <v:shape id="Cuadro de texto 6" o:spid="_x0000_s1026" type="#_x0000_t202" style="position:absolute;left:0;text-align:left;margin-left:408.75pt;margin-top:.9pt;width:93.4pt;height:36.75pt;z-index:251661312;visibility:visible;mso-wrap-style:square;mso-width-percent:0;mso-height-percent:0;mso-wrap-distance-left:9pt;mso-wrap-distance-top:0;mso-wrap-distance-right:9pt;mso-wrap-distance-bottom:0;mso-position-horizontal:absolute;mso-position-horizontal-relative:text;mso-position-vertical:absolute;mso-position-vertical-relative:text;mso-width-percent:0;mso-height-percent:0;mso-width-relative:margin;mso-height-relative:margin;v-text-anchor:top" o:gfxdata="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" filled="f" stroked="f" strokeweight=".5pt">
+              <v:shape w14:anchorId="07408863" id="Cuadro de texto 6" o:spid="_x0000_s1030" type="#_x0000_t202" style="position:absolute;left:0;text-align:left;margin-left:408.75pt;margin-top:.9pt;width:93.4pt;height:36.75pt;z-index:251661312;visibility:visible;mso-wrap-style:square;mso-width-percent:0;mso-height-percent:0;mso-wrap-distance-left:9pt;mso-wrap-distance-top:0;mso-wrap-distance-right:9pt;mso-wrap-distance-bottom:0;mso-position-horizontal:absolute;mso-position-horizontal-relative:text;mso-position-vertical:absolute;mso-position-vertical-relative:text;mso-width-percent:0;mso-height-percent:0;mso-width-relative:margin;mso-height-relative:margin;v-text-anchor:top" o:gfxdata="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" filled="f" stroked="f" strokeweight=".5pt">
                 <v:textbox>
                   <w:txbxContent>
                     <w:p>
@@ -7362,13 +7741,6 @@
             </w:pict>
           </mc:Fallback>
         </mc:AlternateContent>
-      </w:r>
-      <w:r>
-        <w:rPr>
-          <w:lang w:val="es-ES_tradnl"/>
-        </w:rPr>
-        <w:tab/>
-        <w:t>${nombre_firma}</w:t>
       </w:r>
       <w:r>
         <w:rPr>
@@ -8872,6 +9244,7 @@
     <w:lsdException w:name="HTML Sample" w:semiHidden="1" w:unhideWhenUsed="1"/>
     <w:lsdException w:name="HTML Typewriter" w:semiHidden="1" w:unhideWhenUsed="1"/>
     <w:lsdException w:name="HTML Variable" w:semiHidden="1" w:unhideWhenUsed="1"/>
+    <w:lsdException w:name="Normal Table" w:semiHidden="1" w:unhideWhenUsed="1"/>
     <w:lsdException w:name="annotation subject" w:semiHidden="1" w:unhideWhenUsed="1"/>
     <w:lsdException w:name="No List" w:semiHidden="1" w:unhideWhenUsed="1"/>
     <w:lsdException w:name="Outline List 1" w:semiHidden="1" w:unhideWhenUsed="1"/>
@@ -8915,8 +9288,10 @@
     <w:lsdException w:name="Table Elegant" w:semiHidden="1" w:unhideWhenUsed="1"/>
     <w:lsdException w:name="Table Professional" w:semiHidden="1" w:unhideWhenUsed="1"/>
     <w:lsdException w:name="Table Subtle 1" w:semiHidden="1" w:unhideWhenUsed="1"/>
+    <w:lsdException w:name="Table Subtle 2" w:semiHidden="1" w:unhideWhenUsed="1"/>
     <w:lsdException w:name="Table Web 1" w:semiHidden="1" w:unhideWhenUsed="1"/>
     <w:lsdException w:name="Table Web 2" w:semiHidden="1" w:unhideWhenUsed="1"/>
+    <w:lsdException w:name="Table Web 3" w:semiHidden="1" w:unhideWhenUsed="1"/>
     <w:lsdException w:name="Balloon Text" w:semiHidden="1" w:unhideWhenUsed="1"/>
     <w:lsdException w:name="Table Grid" w:uiPriority="39"/>
     <w:lsdException w:name="Table Theme" w:semiHidden="1" w:unhideWhenUsed="1"/>
@@ -10758,7 +11133,7 @@
 </file>
 
 <file path=customXml/itemProps1.xml><?xml version="1.0" encoding="utf-8"?>
-<ds:datastoreItem xmlns:ds="http://schemas.openxmlformats.org/officeDocument/2006/customXml" ds:itemID="{479291E2-81BA-49D1-B7B8-C506BC2AF308}">
+<ds:datastoreItem xmlns:ds="http://schemas.openxmlformats.org/officeDocument/2006/customXml" ds:itemID="{37124368-C495-4E05-A437-6E4EE30C9792}">
   <ds:schemaRefs>
     <ds:schemaRef ds:uri="http://schemas.openxmlformats.org/officeDocument/2006/bibliography"/>
   </ds:schemaRefs>

</xml_diff>